<commit_message>
fix nabar and minor layout adjustments
</commit_message>
<xml_diff>
--- a/Portfolio Text Content.docx
+++ b/Portfolio Text Content.docx
@@ -34,6 +34,11 @@
       </w:r>
       <w:r>
         <w:t xml:space="preserve"> 8 years as an electrical engineer in the automotive industry at both Jaguar Land Rover and General Motors (Canada) and a MEng in Aerospace engineering from The University of Sheffield.</w:t>
+      </w:r>
+    </w:p>
+    <w:p>
+      <w:r>
+        <w:t xml:space="preserve">To see a selection of my work, visit the projects page. </w:t>
       </w:r>
     </w:p>
     <w:p/>
@@ -191,15 +196,7 @@
         <w:t xml:space="preserve"> </w:t>
       </w:r>
       <w:r>
-        <w:t xml:space="preserve">When I get the </w:t>
-      </w:r>
-      <w:proofErr w:type="gramStart"/>
-      <w:r>
-        <w:t>chance</w:t>
-      </w:r>
-      <w:proofErr w:type="gramEnd"/>
-      <w:r>
-        <w:t xml:space="preserve"> I enjoy watching </w:t>
+        <w:t xml:space="preserve">When I get the chance I enjoy watching </w:t>
       </w:r>
       <w:r>
         <w:t>Wrexham AFC</w:t>
@@ -291,12 +288,12 @@
           <w:b/>
           <w:bCs/>
         </w:rPr>
+        <w:lastRenderedPageBreak/>
         <w:t>Any Excuse for a Pub Adventure</w:t>
       </w:r>
     </w:p>
     <w:p>
       <w:r>
-        <w:lastRenderedPageBreak/>
         <w:t>Any excuse for a pub adventure screenshot</w:t>
       </w:r>
     </w:p>

</xml_diff>

<commit_message>
add weather app and book list api
</commit_message>
<xml_diff>
--- a/Portfolio Text Content.docx
+++ b/Portfolio Text Content.docx
@@ -257,8 +257,75 @@
           <w:bCs/>
         </w:rPr>
       </w:pPr>
+      <w:r>
+        <w:rPr>
+          <w:b/>
+          <w:bCs/>
+        </w:rPr>
+        <w:t>7-Day Weather Forecast App</w:t>
+      </w:r>
+    </w:p>
+    <w:p>
+      <w:r>
+        <w:t>Weather app screenshot</w:t>
+      </w:r>
+    </w:p>
+    <w:p>
+      <w:r>
+        <w:lastRenderedPageBreak/>
+        <w:t xml:space="preserve">A 7-day weather application which uses </w:t>
+      </w:r>
       <w:proofErr w:type="spellStart"/>
       <w:r>
+        <w:t>OpenWeatherMap</w:t>
+      </w:r>
+      <w:proofErr w:type="spellEnd"/>
+      <w:r>
+        <w:t xml:space="preserve"> and </w:t>
+      </w:r>
+      <w:proofErr w:type="spellStart"/>
+      <w:r>
+        <w:t>OpenCage</w:t>
+      </w:r>
+      <w:proofErr w:type="spellEnd"/>
+      <w:r>
+        <w:t xml:space="preserve"> Geocoding data. Built using the React framework. </w:t>
+      </w:r>
+    </w:p>
+    <w:p>
+      <w:pPr>
+        <w:rPr>
+          <w:b/>
+          <w:bCs/>
+        </w:rPr>
+      </w:pPr>
+      <w:r>
+        <w:rPr>
+          <w:b/>
+          <w:bCs/>
+        </w:rPr>
+        <w:t>Book List API</w:t>
+      </w:r>
+    </w:p>
+    <w:p>
+      <w:r>
+        <w:t>Image of books</w:t>
+      </w:r>
+    </w:p>
+    <w:p>
+      <w:r>
+        <w:t xml:space="preserve">An API which is designed to store a list of books and if you have read them or not. Built using Express and hosted by Heroku. Instructions on how to interact with the API can be found in the GitHub Readme file. </w:t>
+      </w:r>
+    </w:p>
+    <w:p>
+      <w:pPr>
+        <w:rPr>
+          <w:b/>
+          <w:bCs/>
+        </w:rPr>
+      </w:pPr>
+      <w:proofErr w:type="spellStart"/>
+      <w:r>
         <w:rPr>
           <w:b/>
           <w:bCs/>
@@ -294,7 +361,6 @@
           <w:b/>
           <w:bCs/>
         </w:rPr>
-        <w:lastRenderedPageBreak/>
         <w:t>React Calculator</w:t>
       </w:r>
     </w:p>

</xml_diff>